<commit_message>
Falta prueba de la excepcion
</commit_message>
<xml_diff>
--- a/EjercicioClasesEquivalencia.docx
+++ b/EjercicioClasesEquivalencia.docx
@@ -47,10 +47,7 @@
         <w:ind w:left="0" w:right="0" w:firstLine="0"/>
       </w:pPr>
       <w:r>
-        <w:t>Se está desarrollando para una aerolínea su módulo de liquidación de tiquetes aéreos. Para el mismo, se tiene una función que aplica descuentos a la tarifa base del vuelo dependiendo del tiempo de antelación de la reserva y la edad del pasajero. Los descue</w:t>
-      </w:r>
-      <w:r>
-        <w:t>ntos SON ACUMULABLES.</w:t>
+        <w:t>Se está desarrollando para una aerolínea su módulo de liquidación de tiquetes aéreos. Para el mismo, se tiene una función que aplica descuentos a la tarifa base del vuelo dependiendo del tiempo de antelación de la reserva y la edad del pasajero. Los descuentos SON ACUMULABLES.</w:t>
       </w:r>
       <w:r>
         <w:rPr>
@@ -169,10 +166,7 @@
         <w:ind w:left="0" w:right="0" w:firstLine="0"/>
       </w:pPr>
       <w:r>
-        <w:t>La siguiente es la es</w:t>
-      </w:r>
-      <w:r>
-        <w:t>pecificación de la función que se usará en el módulo del cálculo de los descuentos:</w:t>
+        <w:t>La siguiente es la especificación de la función que se usará en el módulo del cálculo de los descuentos:</w:t>
       </w:r>
       <w:r>
         <w:rPr>
@@ -251,15 +245,7 @@
           <w:color w:val="00000A"/>
           <w:sz w:val="16"/>
         </w:rPr>
-        <w:t xml:space="preserve"> </w:t>
-      </w:r>
-      <w:r>
-        <w:rPr>
-          <w:rFonts w:ascii="Courier New" w:eastAsia="Courier New" w:hAnsi="Courier New" w:cs="Courier New"/>
-          <w:color w:val="00000A"/>
-          <w:sz w:val="16"/>
-        </w:rPr>
-        <w:t xml:space="preserve">@param </w:t>
+        <w:t xml:space="preserve"> @param </w:t>
       </w:r>
       <w:proofErr w:type="spellStart"/>
       <w:r>
@@ -526,7 +512,6 @@
         <w:t xml:space="preserve"> </w:t>
       </w:r>
       <w:proofErr w:type="spellStart"/>
-      <w:proofErr w:type="gramStart"/>
       <w:r>
         <w:rPr>
           <w:rFonts w:ascii="Courier New" w:eastAsia="Courier New" w:hAnsi="Courier New" w:cs="Courier New"/>
@@ -545,7 +530,6 @@
         <w:t>(</w:t>
       </w:r>
       <w:proofErr w:type="spellStart"/>
-      <w:proofErr w:type="gramEnd"/>
       <w:r>
         <w:rPr>
           <w:rFonts w:ascii="Courier New" w:eastAsia="Courier New" w:hAnsi="Courier New" w:cs="Courier New"/>
@@ -606,15 +590,7 @@
           <w:color w:val="00000A"/>
           <w:sz w:val="16"/>
         </w:rPr>
-        <w:t>diasAnte</w:t>
-      </w:r>
-      <w:r>
-        <w:rPr>
-          <w:rFonts w:ascii="Courier New" w:eastAsia="Courier New" w:hAnsi="Courier New" w:cs="Courier New"/>
-          <w:color w:val="00000A"/>
-          <w:sz w:val="16"/>
-        </w:rPr>
-        <w:t>lacion</w:t>
+        <w:t>diasAntelacion</w:t>
       </w:r>
       <w:proofErr w:type="spellEnd"/>
       <w:r>
@@ -701,10 +677,7 @@
         <w:ind w:right="0" w:hanging="360"/>
       </w:pPr>
       <w:r>
-        <w:t>En la siguiente tabla enumere un conjun</w:t>
-      </w:r>
-      <w:r>
-        <w:t>to de clases de equivalencia que -según usted- creen una buena división del conjunto de datos de entrada de la función anterior:</w:t>
+        <w:t>En la siguiente tabla enumere un conjunto de clases de equivalencia que -según usted- creen una buena división del conjunto de datos de entrada de la función anterior:</w:t>
       </w:r>
       <w:r>
         <w:rPr>
@@ -722,7 +695,6 @@
         <w:tblCellMar>
           <w:top w:w="101" w:type="dxa"/>
           <w:left w:w="55" w:type="dxa"/>
-          <w:bottom w:w="0" w:type="dxa"/>
           <w:right w:w="115" w:type="dxa"/>
         </w:tblCellMar>
         <w:tblLook w:val="04A0" w:firstRow="1" w:lastRow="0" w:firstColumn="1" w:lastColumn="0" w:noHBand="0" w:noVBand="1"/>
@@ -924,14 +896,7 @@
                 <w:color w:val="00000A"/>
                 <w:sz w:val="22"/>
               </w:rPr>
-              <w:t>edad</w:t>
-            </w:r>
-            <w:r>
-              <w:rPr>
-                <w:color w:val="00000A"/>
-                <w:sz w:val="22"/>
-              </w:rPr>
-              <w:t xml:space="preserve"> &lt; 18</w:t>
+              <w:t>edad &lt; 18</w:t>
             </w:r>
             <w:r>
               <w:rPr>
@@ -1226,21 +1191,7 @@
                 <w:color w:val="00000A"/>
                 <w:sz w:val="22"/>
               </w:rPr>
-              <w:t xml:space="preserve">edad </w:t>
-            </w:r>
-            <w:r>
-              <w:rPr>
-                <w:color w:val="00000A"/>
-                <w:sz w:val="22"/>
-              </w:rPr>
-              <w:t>&gt;=</w:t>
-            </w:r>
-            <w:r>
-              <w:rPr>
-                <w:color w:val="00000A"/>
-                <w:sz w:val="22"/>
-              </w:rPr>
-              <w:t xml:space="preserve"> 65</w:t>
+              <w:t>edad &gt;= 65</w:t>
             </w:r>
             <w:r>
               <w:rPr>
@@ -1373,14 +1324,7 @@
                 <w:color w:val="00000A"/>
                 <w:sz w:val="22"/>
               </w:rPr>
-              <w:t>=&lt;</w:t>
-            </w:r>
-            <w:r>
-              <w:rPr>
-                <w:color w:val="00000A"/>
-                <w:sz w:val="22"/>
-              </w:rPr>
-              <w:t xml:space="preserve">20 and </w:t>
+              <w:t xml:space="preserve">=&lt;20 and </w:t>
             </w:r>
             <w:r>
               <w:rPr>
@@ -1527,14 +1471,7 @@
                 <w:color w:val="00000A"/>
                 <w:sz w:val="22"/>
               </w:rPr>
-              <w:t xml:space="preserve"> =&lt;</w:t>
-            </w:r>
-            <w:r>
-              <w:rPr>
-                <w:color w:val="00000A"/>
-                <w:sz w:val="22"/>
-              </w:rPr>
-              <w:t>20 and 18 &lt;= edad &lt; 65</w:t>
+              <w:t xml:space="preserve"> =&lt;20 and 18 &lt;= edad &lt; 65</w:t>
             </w:r>
             <w:r>
               <w:rPr>
@@ -1667,14 +1604,7 @@
                 <w:color w:val="00000A"/>
                 <w:szCs w:val="20"/>
               </w:rPr>
-              <w:t xml:space="preserve"> =&lt;</w:t>
-            </w:r>
-            <w:r>
-              <w:rPr>
-                <w:color w:val="00000A"/>
-                <w:szCs w:val="20"/>
-              </w:rPr>
-              <w:t xml:space="preserve">20 and </w:t>
+              <w:t xml:space="preserve"> =&lt;20 and </w:t>
             </w:r>
             <w:r>
               <w:rPr>
@@ -1985,15 +1915,7 @@
         </w:rPr>
       </w:pPr>
       <w:r>
-        <w:t xml:space="preserve">Caso </w:t>
-      </w:r>
-      <w:proofErr w:type="gramStart"/>
-      <w:r>
-        <w:t>1 :</w:t>
-      </w:r>
-      <w:proofErr w:type="gramEnd"/>
-      <w:r>
-        <w:t xml:space="preserve"> </w:t>
+        <w:t xml:space="preserve">Caso 1 : </w:t>
       </w:r>
       <w:proofErr w:type="spellStart"/>
       <w:r>
@@ -2040,14 +1962,7 @@
           <w:color w:val="00000A"/>
           <w:sz w:val="22"/>
         </w:rPr>
-        <w:t>E</w:t>
-      </w:r>
-      <w:r>
-        <w:rPr>
-          <w:color w:val="00000A"/>
-          <w:sz w:val="22"/>
-        </w:rPr>
-        <w:t xml:space="preserve">dad </w:t>
+        <w:t xml:space="preserve">Edad </w:t>
       </w:r>
       <w:r>
         <w:rPr>
@@ -2084,34 +1999,25 @@
         </w:rPr>
         <w:t>300.000 x (1-0.</w:t>
       </w:r>
-      <w:proofErr w:type="gramStart"/>
       <w:r>
         <w:rPr>
           <w:color w:val="00000A"/>
           <w:szCs w:val="20"/>
         </w:rPr>
-        <w:t>15)</w:t>
+        <w:t>2</w:t>
       </w:r>
       <w:r>
         <w:rPr>
           <w:color w:val="00000A"/>
           <w:szCs w:val="20"/>
         </w:rPr>
-        <w:t>x</w:t>
-      </w:r>
-      <w:proofErr w:type="gramEnd"/>
+        <w:t>)</w:t>
+      </w:r>
       <w:r>
         <w:rPr>
           <w:color w:val="00000A"/>
           <w:szCs w:val="20"/>
         </w:rPr>
-        <w:t>(1-0.05)</w:t>
-      </w:r>
-      <w:r>
-        <w:rPr>
-          <w:color w:val="00000A"/>
-          <w:szCs w:val="20"/>
-        </w:rPr>
         <w:t xml:space="preserve"> =</w:t>
       </w:r>
       <w:r>
@@ -2126,7 +2032,28 @@
           <w:color w:val="00000A"/>
           <w:sz w:val="22"/>
         </w:rPr>
-        <w:t>242.250</w:t>
+        <w:t>24</w:t>
+      </w:r>
+      <w:r>
+        <w:rPr>
+          <w:color w:val="00000A"/>
+          <w:sz w:val="22"/>
+        </w:rPr>
+        <w:t>0</w:t>
+      </w:r>
+      <w:r>
+        <w:rPr>
+          <w:color w:val="00000A"/>
+          <w:sz w:val="22"/>
+        </w:rPr>
+        <w:t>.</w:t>
+      </w:r>
+      <w:r>
+        <w:rPr>
+          <w:color w:val="00000A"/>
+          <w:sz w:val="22"/>
+        </w:rPr>
+        <w:t>000</w:t>
       </w:r>
     </w:p>
     <w:p>
@@ -2177,23 +2104,7 @@
           <w:sz w:val="22"/>
         </w:rPr>
         <w:tab/>
-        <w:t xml:space="preserve">Caso </w:t>
-      </w:r>
-      <w:proofErr w:type="gramStart"/>
-      <w:r>
-        <w:rPr>
-          <w:color w:val="00000A"/>
-          <w:sz w:val="22"/>
-        </w:rPr>
-        <w:t>2 :</w:t>
-      </w:r>
-      <w:proofErr w:type="gramEnd"/>
-      <w:r>
-        <w:rPr>
-          <w:color w:val="00000A"/>
-          <w:sz w:val="22"/>
-        </w:rPr>
-        <w:t xml:space="preserve">  </w:t>
+        <w:t xml:space="preserve">Caso 2 :  </w:t>
       </w:r>
       <w:proofErr w:type="spellStart"/>
       <w:r>
@@ -2209,14 +2120,7 @@
           <w:color w:val="00000A"/>
           <w:sz w:val="22"/>
         </w:rPr>
-        <w:t xml:space="preserve">= </w:t>
-      </w:r>
-      <w:r>
-        <w:rPr>
-          <w:color w:val="00000A"/>
-          <w:sz w:val="22"/>
-        </w:rPr>
-        <w:t>40</w:t>
+        <w:t>= 40</w:t>
       </w:r>
       <w:r>
         <w:rPr>
@@ -2261,14 +2165,7 @@
           <w:color w:val="00000A"/>
           <w:sz w:val="22"/>
         </w:rPr>
-        <w:t>=</w:t>
-      </w:r>
-      <w:r>
-        <w:rPr>
-          <w:color w:val="00000A"/>
-          <w:sz w:val="22"/>
-        </w:rPr>
-        <w:t>23</w:t>
+        <w:t>=23</w:t>
       </w:r>
       <w:r>
         <w:rPr>
@@ -2358,21 +2255,7 @@
           <w:color w:val="00000A"/>
           <w:sz w:val="22"/>
         </w:rPr>
-        <w:t xml:space="preserve">= </w:t>
-      </w:r>
-      <w:r>
-        <w:rPr>
-          <w:color w:val="00000A"/>
-          <w:sz w:val="22"/>
-        </w:rPr>
-        <w:t>5</w:t>
-      </w:r>
-      <w:r>
-        <w:rPr>
-          <w:color w:val="00000A"/>
-          <w:sz w:val="22"/>
-        </w:rPr>
-        <w:t>00.000</w:t>
+        <w:t>= 500.000</w:t>
       </w:r>
     </w:p>
     <w:p>
@@ -2390,30 +2273,7 @@
           <w:sz w:val="22"/>
         </w:rPr>
         <w:tab/>
-        <w:t xml:space="preserve">Caso </w:t>
-      </w:r>
-      <w:proofErr w:type="gramStart"/>
-      <w:r>
-        <w:rPr>
-          <w:color w:val="00000A"/>
-          <w:sz w:val="22"/>
-        </w:rPr>
-        <w:t xml:space="preserve">3 </w:t>
-      </w:r>
-      <w:r>
-        <w:rPr>
-          <w:color w:val="00000A"/>
-          <w:sz w:val="22"/>
-        </w:rPr>
-        <w:t>:</w:t>
-      </w:r>
-      <w:proofErr w:type="gramEnd"/>
-      <w:r>
-        <w:rPr>
-          <w:color w:val="00000A"/>
-          <w:sz w:val="22"/>
-        </w:rPr>
-        <w:t xml:space="preserve">  </w:t>
+        <w:t xml:space="preserve">Caso 3 :  </w:t>
       </w:r>
       <w:proofErr w:type="spellStart"/>
       <w:r>
@@ -2429,14 +2289,7 @@
           <w:color w:val="00000A"/>
           <w:sz w:val="22"/>
         </w:rPr>
-        <w:t>= 3</w:t>
-      </w:r>
-      <w:r>
-        <w:rPr>
-          <w:color w:val="00000A"/>
-          <w:sz w:val="22"/>
-        </w:rPr>
-        <w:t>8</w:t>
+        <w:t>= 38</w:t>
       </w:r>
     </w:p>
     <w:p>
@@ -2467,14 +2320,7 @@
           <w:color w:val="00000A"/>
           <w:sz w:val="22"/>
         </w:rPr>
-        <w:t>=</w:t>
-      </w:r>
-      <w:r>
-        <w:rPr>
-          <w:color w:val="00000A"/>
-          <w:sz w:val="22"/>
-        </w:rPr>
-        <w:t>70</w:t>
+        <w:t>=70</w:t>
       </w:r>
       <w:r>
         <w:rPr>
@@ -2505,49 +2351,12 @@
         </w:rPr>
         <w:t>00.000 x (1-0.</w:t>
       </w:r>
-      <w:proofErr w:type="gramStart"/>
-      <w:r>
-        <w:rPr>
-          <w:color w:val="00000A"/>
-          <w:sz w:val="22"/>
-        </w:rPr>
-        <w:t>15</w:t>
-      </w:r>
-      <w:r>
-        <w:rPr>
-          <w:color w:val="00000A"/>
-          <w:sz w:val="22"/>
-        </w:rPr>
-        <w:t>)</w:t>
-      </w:r>
-      <w:r>
-        <w:rPr>
-          <w:color w:val="00000A"/>
-          <w:sz w:val="22"/>
-        </w:rPr>
-        <w:t>x</w:t>
-      </w:r>
-      <w:proofErr w:type="gramEnd"/>
-      <w:r>
-        <w:rPr>
-          <w:color w:val="00000A"/>
-          <w:sz w:val="22"/>
-        </w:rPr>
-        <w:t>(1-</w:t>
-      </w:r>
-      <w:r>
-        <w:rPr>
-          <w:color w:val="00000A"/>
-          <w:sz w:val="22"/>
-        </w:rPr>
-        <w:t>0.0</w:t>
-      </w:r>
-      <w:r>
-        <w:rPr>
-          <w:color w:val="00000A"/>
-          <w:sz w:val="22"/>
-        </w:rPr>
-        <w:t>8</w:t>
+      <w:r>
+        <w:rPr>
+          <w:color w:val="00000A"/>
+          <w:sz w:val="22"/>
+        </w:rPr>
+        <w:t>23</w:t>
       </w:r>
       <w:r>
         <w:rPr>
@@ -2561,7 +2370,7 @@
           <w:color w:val="00000A"/>
           <w:sz w:val="22"/>
         </w:rPr>
-        <w:t>547.400</w:t>
+        <w:t>539.000</w:t>
       </w:r>
     </w:p>
     <w:p>
@@ -2601,21 +2410,7 @@
           <w:color w:val="00000A"/>
           <w:sz w:val="22"/>
         </w:rPr>
-        <w:t xml:space="preserve">= </w:t>
-      </w:r>
-      <w:r>
-        <w:rPr>
-          <w:color w:val="00000A"/>
-          <w:sz w:val="22"/>
-        </w:rPr>
-        <w:t>7</w:t>
-      </w:r>
-      <w:r>
-        <w:rPr>
-          <w:color w:val="00000A"/>
-          <w:sz w:val="22"/>
-        </w:rPr>
-        <w:t>00.000</w:t>
+        <w:t>= 700.000</w:t>
       </w:r>
     </w:p>
     <w:p>
@@ -2633,30 +2428,7 @@
           <w:sz w:val="22"/>
         </w:rPr>
         <w:tab/>
-        <w:t xml:space="preserve">Caso </w:t>
-      </w:r>
-      <w:proofErr w:type="gramStart"/>
-      <w:r>
-        <w:rPr>
-          <w:color w:val="00000A"/>
-          <w:sz w:val="22"/>
-        </w:rPr>
-        <w:t>4</w:t>
-      </w:r>
-      <w:r>
-        <w:rPr>
-          <w:color w:val="00000A"/>
-          <w:sz w:val="22"/>
-        </w:rPr>
-        <w:t xml:space="preserve"> :</w:t>
-      </w:r>
-      <w:proofErr w:type="gramEnd"/>
-      <w:r>
-        <w:rPr>
-          <w:color w:val="00000A"/>
-          <w:sz w:val="22"/>
-        </w:rPr>
-        <w:t xml:space="preserve">  </w:t>
+        <w:t xml:space="preserve">Caso 4 :  </w:t>
       </w:r>
       <w:proofErr w:type="spellStart"/>
       <w:r>
@@ -2672,14 +2444,7 @@
           <w:color w:val="00000A"/>
           <w:sz w:val="22"/>
         </w:rPr>
-        <w:t xml:space="preserve">= </w:t>
-      </w:r>
-      <w:r>
-        <w:rPr>
-          <w:color w:val="00000A"/>
-          <w:sz w:val="22"/>
-        </w:rPr>
-        <w:t>15</w:t>
+        <w:t>= 15</w:t>
       </w:r>
       <w:r>
         <w:rPr>
@@ -2724,14 +2489,7 @@
           <w:color w:val="00000A"/>
           <w:sz w:val="22"/>
         </w:rPr>
-        <w:t>=</w:t>
-      </w:r>
-      <w:r>
-        <w:rPr>
-          <w:color w:val="00000A"/>
-          <w:sz w:val="22"/>
-        </w:rPr>
-        <w:t>14</w:t>
+        <w:t>=14</w:t>
       </w:r>
       <w:r>
         <w:rPr>
@@ -2807,21 +2565,7 @@
           <w:color w:val="00000A"/>
           <w:sz w:val="22"/>
         </w:rPr>
-        <w:t xml:space="preserve">= </w:t>
-      </w:r>
-      <w:r>
-        <w:rPr>
-          <w:color w:val="00000A"/>
-          <w:sz w:val="22"/>
-        </w:rPr>
-        <w:t>65</w:t>
-      </w:r>
-      <w:r>
-        <w:rPr>
-          <w:color w:val="00000A"/>
-          <w:sz w:val="22"/>
-        </w:rPr>
-        <w:t>0.000</w:t>
+        <w:t>= 650.000</w:t>
       </w:r>
     </w:p>
     <w:p>
@@ -2839,30 +2583,7 @@
           <w:sz w:val="22"/>
         </w:rPr>
         <w:tab/>
-        <w:t xml:space="preserve">Caso </w:t>
-      </w:r>
-      <w:proofErr w:type="gramStart"/>
-      <w:r>
-        <w:rPr>
-          <w:color w:val="00000A"/>
-          <w:sz w:val="22"/>
-        </w:rPr>
-        <w:t>5</w:t>
-      </w:r>
-      <w:r>
-        <w:rPr>
-          <w:color w:val="00000A"/>
-          <w:sz w:val="22"/>
-        </w:rPr>
-        <w:t xml:space="preserve"> :</w:t>
-      </w:r>
-      <w:proofErr w:type="gramEnd"/>
-      <w:r>
-        <w:rPr>
-          <w:color w:val="00000A"/>
-          <w:sz w:val="22"/>
-        </w:rPr>
-        <w:t xml:space="preserve">  </w:t>
+        <w:t xml:space="preserve">Caso 5 :  </w:t>
       </w:r>
       <w:proofErr w:type="spellStart"/>
       <w:r>
@@ -2878,14 +2599,7 @@
           <w:color w:val="00000A"/>
           <w:sz w:val="22"/>
         </w:rPr>
-        <w:t xml:space="preserve">= </w:t>
-      </w:r>
-      <w:r>
-        <w:rPr>
-          <w:color w:val="00000A"/>
-          <w:sz w:val="22"/>
-        </w:rPr>
-        <w:t>5</w:t>
+        <w:t>= 5</w:t>
       </w:r>
       <w:r>
         <w:rPr>
@@ -2930,14 +2644,7 @@
           <w:color w:val="00000A"/>
           <w:sz w:val="22"/>
         </w:rPr>
-        <w:t>=</w:t>
-      </w:r>
-      <w:r>
-        <w:rPr>
-          <w:color w:val="00000A"/>
-          <w:sz w:val="22"/>
-        </w:rPr>
-        <w:t>30</w:t>
+        <w:t>=30</w:t>
       </w:r>
       <w:r>
         <w:rPr>
@@ -2954,7 +2661,6 @@
         <w:tab/>
         <w:t xml:space="preserve">Tarifa con descuento = </w:t>
       </w:r>
-      <w:proofErr w:type="gramStart"/>
       <w:r>
         <w:rPr>
           <w:color w:val="00000A"/>
@@ -2967,15 +2673,7 @@
           <w:color w:val="00000A"/>
           <w:sz w:val="22"/>
         </w:rPr>
-        <w:t>00.000  =</w:t>
-      </w:r>
-      <w:proofErr w:type="gramEnd"/>
-      <w:r>
-        <w:rPr>
-          <w:color w:val="00000A"/>
-          <w:sz w:val="22"/>
-        </w:rPr>
-        <w:t xml:space="preserve"> </w:t>
+        <w:t xml:space="preserve">00.000 = </w:t>
       </w:r>
       <w:r>
         <w:rPr>
@@ -3022,21 +2720,7 @@
           <w:color w:val="00000A"/>
           <w:sz w:val="22"/>
         </w:rPr>
-        <w:t xml:space="preserve">= </w:t>
-      </w:r>
-      <w:r>
-        <w:rPr>
-          <w:color w:val="00000A"/>
-          <w:sz w:val="22"/>
-        </w:rPr>
-        <w:t>8</w:t>
-      </w:r>
-      <w:r>
-        <w:rPr>
-          <w:color w:val="00000A"/>
-          <w:sz w:val="22"/>
-        </w:rPr>
-        <w:t>00.000</w:t>
+        <w:t>= 800.000</w:t>
       </w:r>
     </w:p>
     <w:p>
@@ -3054,30 +2738,7 @@
           <w:sz w:val="22"/>
         </w:rPr>
         <w:tab/>
-        <w:t xml:space="preserve">Caso </w:t>
-      </w:r>
-      <w:proofErr w:type="gramStart"/>
-      <w:r>
-        <w:rPr>
-          <w:color w:val="00000A"/>
-          <w:sz w:val="22"/>
-        </w:rPr>
-        <w:t>6</w:t>
-      </w:r>
-      <w:r>
-        <w:rPr>
-          <w:color w:val="00000A"/>
-          <w:sz w:val="22"/>
-        </w:rPr>
-        <w:t xml:space="preserve"> :</w:t>
-      </w:r>
-      <w:proofErr w:type="gramEnd"/>
-      <w:r>
-        <w:rPr>
-          <w:color w:val="00000A"/>
-          <w:sz w:val="22"/>
-        </w:rPr>
-        <w:t xml:space="preserve">  </w:t>
+        <w:t xml:space="preserve">Caso 6 :  </w:t>
       </w:r>
       <w:proofErr w:type="spellStart"/>
       <w:r>
@@ -3274,30 +2935,7 @@
           <w:sz w:val="22"/>
         </w:rPr>
         <w:tab/>
-        <w:t xml:space="preserve">Caso </w:t>
-      </w:r>
-      <w:proofErr w:type="gramStart"/>
-      <w:r>
-        <w:rPr>
-          <w:color w:val="00000A"/>
-          <w:sz w:val="22"/>
-        </w:rPr>
-        <w:t>7</w:t>
-      </w:r>
-      <w:r>
-        <w:rPr>
-          <w:color w:val="00000A"/>
-          <w:sz w:val="22"/>
-        </w:rPr>
-        <w:t xml:space="preserve"> :</w:t>
-      </w:r>
-      <w:proofErr w:type="gramEnd"/>
-      <w:r>
-        <w:rPr>
-          <w:color w:val="00000A"/>
-          <w:sz w:val="22"/>
-        </w:rPr>
-        <w:t xml:space="preserve">  </w:t>
+        <w:t xml:space="preserve">Caso 7 :  </w:t>
       </w:r>
       <w:proofErr w:type="spellStart"/>
       <w:r>

</xml_diff>